<commit_message>
Sending 2lb try 3
</commit_message>
<xml_diff>
--- a/LR2/33.docx
+++ b/LR2/33.docx
@@ -19,166 +19,174 @@
           <w:sz w:val="28"/>
           <w:szCs w:val="28"/>
         </w:rPr>
-        <w:t xml:space="preserve">Чем отличается прошлое </w:t>
-      </w:r>
-      <w:proofErr w:type="spellStart"/>
-      <w:r>
-        <w:rPr>
-          <w:rFonts w:ascii="Times New Roman" w:hAnsi="Times New Roman" w:cs="Times New Roman"/>
-          <w:sz w:val="28"/>
-          <w:szCs w:val="28"/>
-        </w:rPr>
-        <w:t>Нормана</w:t>
-      </w:r>
-      <w:proofErr w:type="spellEnd"/>
-      <w:r>
-        <w:rPr>
-          <w:rFonts w:ascii="Times New Roman" w:hAnsi="Times New Roman" w:cs="Times New Roman"/>
-          <w:sz w:val="28"/>
-          <w:szCs w:val="28"/>
-        </w:rPr>
-        <w:t xml:space="preserve"> Осборна от настоящего? В чем? </w:t>
-      </w:r>
-    </w:p>
-    <w:p>
-      <w:pPr>
-        <w:spacing w:after="0" w:line="360" w:lineRule="auto"/>
-        <w:ind w:firstLine="709"/>
-        <w:jc w:val="both"/>
-        <w:rPr>
-          <w:rFonts w:ascii="Times New Roman" w:hAnsi="Times New Roman" w:cs="Times New Roman"/>
-          <w:sz w:val="28"/>
-          <w:szCs w:val="28"/>
-        </w:rPr>
-      </w:pPr>
-      <w:r>
-        <w:rPr>
-          <w:rFonts w:ascii="Times New Roman" w:hAnsi="Times New Roman" w:cs="Times New Roman"/>
-          <w:sz w:val="28"/>
-          <w:szCs w:val="28"/>
-        </w:rPr>
-        <w:t xml:space="preserve">Вы думаете, он испытывал неиспытанное лекарство? Правая бровь отца насмешливо приподнялась над левой. – Думаешь, я идиот? </w:t>
-      </w:r>
-    </w:p>
-    <w:p>
-      <w:pPr>
-        <w:spacing w:after="0" w:line="360" w:lineRule="auto"/>
-        <w:ind w:firstLine="709"/>
-        <w:jc w:val="both"/>
-        <w:rPr>
-          <w:rFonts w:ascii="Times New Roman" w:hAnsi="Times New Roman" w:cs="Times New Roman"/>
-          <w:sz w:val="28"/>
-          <w:szCs w:val="28"/>
-        </w:rPr>
-      </w:pPr>
-      <w:r>
-        <w:rPr>
-          <w:rFonts w:ascii="Times New Roman" w:hAnsi="Times New Roman" w:cs="Times New Roman"/>
-          <w:sz w:val="28"/>
-          <w:szCs w:val="28"/>
-        </w:rPr>
-        <w:t>Да, стоп. Мы должны остановится и подумать.</w:t>
-      </w:r>
-    </w:p>
-    <w:p>
-      <w:pPr>
-        <w:spacing w:after="0" w:line="360" w:lineRule="auto"/>
-        <w:ind w:firstLine="709"/>
-        <w:jc w:val="both"/>
-        <w:rPr>
-          <w:rFonts w:ascii="Times New Roman" w:hAnsi="Times New Roman" w:cs="Times New Roman"/>
-          <w:sz w:val="28"/>
-          <w:szCs w:val="28"/>
-        </w:rPr>
-      </w:pPr>
-      <w:r>
-        <w:rPr>
-          <w:rFonts w:ascii="Times New Roman" w:hAnsi="Times New Roman" w:cs="Times New Roman"/>
-          <w:sz w:val="28"/>
-          <w:szCs w:val="28"/>
-        </w:rPr>
-        <w:t>Были испытуемые. И, судя по всему, препарат оказал на них положительное влияние.</w:t>
-      </w:r>
-    </w:p>
-    <w:p>
-      <w:pPr>
-        <w:spacing w:after="0" w:line="360" w:lineRule="auto"/>
-        <w:ind w:firstLine="709"/>
-        <w:jc w:val="both"/>
-        <w:rPr>
-          <w:rFonts w:ascii="Times New Roman" w:hAnsi="Times New Roman" w:cs="Times New Roman"/>
-          <w:sz w:val="28"/>
-          <w:szCs w:val="28"/>
-        </w:rPr>
-      </w:pPr>
-      <w:r>
-        <w:rPr>
-          <w:rFonts w:ascii="Times New Roman" w:hAnsi="Times New Roman" w:cs="Times New Roman"/>
-          <w:sz w:val="28"/>
-          <w:szCs w:val="28"/>
-        </w:rPr>
-        <w:t>Почему?</w:t>
-      </w:r>
-    </w:p>
-    <w:p>
-      <w:pPr>
-        <w:spacing w:after="0" w:line="360" w:lineRule="auto"/>
-        <w:ind w:firstLine="709"/>
-        <w:jc w:val="both"/>
-        <w:rPr>
-          <w:rFonts w:ascii="Times New Roman" w:hAnsi="Times New Roman" w:cs="Times New Roman"/>
-          <w:sz w:val="28"/>
-          <w:szCs w:val="28"/>
-        </w:rPr>
-      </w:pPr>
-      <w:r>
-        <w:rPr>
-          <w:rFonts w:ascii="Times New Roman" w:hAnsi="Times New Roman" w:cs="Times New Roman"/>
-          <w:sz w:val="28"/>
-          <w:szCs w:val="28"/>
-        </w:rPr>
-        <w:t>Очевидно, потому что лекарство действительно работает по назначению.</w:t>
-      </w:r>
-    </w:p>
-    <w:p>
-      <w:pPr>
-        <w:spacing w:after="0" w:line="360" w:lineRule="auto"/>
-        <w:ind w:firstLine="709"/>
-        <w:jc w:val="both"/>
-        <w:rPr>
-          <w:rFonts w:ascii="Times New Roman" w:hAnsi="Times New Roman" w:cs="Times New Roman"/>
-          <w:sz w:val="28"/>
-          <w:szCs w:val="28"/>
-        </w:rPr>
-      </w:pPr>
-      <w:r>
-        <w:rPr>
-          <w:rFonts w:ascii="Times New Roman" w:hAnsi="Times New Roman" w:cs="Times New Roman"/>
-          <w:sz w:val="28"/>
-          <w:szCs w:val="28"/>
-        </w:rPr>
-        <w:t xml:space="preserve">Потому что не получилось… нет, не так. Почему он превратил </w:t>
-      </w:r>
-      <w:proofErr w:type="spellStart"/>
-      <w:r>
-        <w:rPr>
-          <w:rFonts w:ascii="Times New Roman" w:hAnsi="Times New Roman" w:cs="Times New Roman"/>
-          <w:sz w:val="28"/>
-          <w:szCs w:val="28"/>
-        </w:rPr>
-        <w:t>Нормана</w:t>
-      </w:r>
-      <w:proofErr w:type="spellEnd"/>
-      <w:r>
-        <w:rPr>
-          <w:rFonts w:ascii="Times New Roman" w:hAnsi="Times New Roman" w:cs="Times New Roman"/>
-          <w:sz w:val="28"/>
-          <w:szCs w:val="28"/>
-        </w:rPr>
-        <w:t xml:space="preserve"> Осборна в гоблина в каноне (один из них в порядке?) …</w:t>
+        <w:t>Ч</w:t>
       </w:r>
       <w:bookmarkStart w:id="0" w:name="_GoBack"/>
       <w:bookmarkEnd w:id="0"/>
+      <w:r>
+        <w:rPr>
+          <w:rFonts w:ascii="Times New Roman" w:hAnsi="Times New Roman" w:cs="Times New Roman"/>
+          <w:sz w:val="28"/>
+          <w:szCs w:val="28"/>
+        </w:rPr>
+        <w:t xml:space="preserve">ем отличается прошлое </w:t>
+      </w:r>
+      <w:proofErr w:type="spellStart"/>
+      <w:r>
+        <w:rPr>
+          <w:rFonts w:ascii="Times New Roman" w:hAnsi="Times New Roman" w:cs="Times New Roman"/>
+          <w:sz w:val="28"/>
+          <w:szCs w:val="28"/>
+        </w:rPr>
+        <w:t>Нормана</w:t>
+      </w:r>
+      <w:proofErr w:type="spellEnd"/>
+      <w:r>
+        <w:rPr>
+          <w:rFonts w:ascii="Times New Roman" w:hAnsi="Times New Roman" w:cs="Times New Roman"/>
+          <w:sz w:val="28"/>
+          <w:szCs w:val="28"/>
+        </w:rPr>
+        <w:t xml:space="preserve"> Осборна от настоящего? В чем? </w:t>
+      </w:r>
+    </w:p>
+    <w:p>
+      <w:pPr>
+        <w:spacing w:after="0" w:line="360" w:lineRule="auto"/>
+        <w:ind w:firstLine="709"/>
+        <w:jc w:val="both"/>
+        <w:rPr>
+          <w:rFonts w:ascii="Times New Roman" w:hAnsi="Times New Roman" w:cs="Times New Roman"/>
+          <w:sz w:val="28"/>
+          <w:szCs w:val="28"/>
+        </w:rPr>
+      </w:pPr>
+      <w:r>
+        <w:rPr>
+          <w:rFonts w:ascii="Times New Roman" w:hAnsi="Times New Roman" w:cs="Times New Roman"/>
+          <w:sz w:val="28"/>
+          <w:szCs w:val="28"/>
+        </w:rPr>
+        <w:t xml:space="preserve">Вы думаете, он испытывал неиспытанное лекарство? Правая бровь отца насмешливо приподнялась над левой. – Думаешь, я идиот? </w:t>
+      </w:r>
+    </w:p>
+    <w:p>
+      <w:pPr>
+        <w:spacing w:after="0" w:line="360" w:lineRule="auto"/>
+        <w:ind w:firstLine="709"/>
+        <w:jc w:val="both"/>
+        <w:rPr>
+          <w:rFonts w:ascii="Times New Roman" w:hAnsi="Times New Roman" w:cs="Times New Roman"/>
+          <w:sz w:val="28"/>
+          <w:szCs w:val="28"/>
+        </w:rPr>
+      </w:pPr>
+      <w:r>
+        <w:rPr>
+          <w:rFonts w:ascii="Times New Roman" w:hAnsi="Times New Roman" w:cs="Times New Roman"/>
+          <w:sz w:val="28"/>
+          <w:szCs w:val="28"/>
+        </w:rPr>
+        <w:t>Да, стоп. Мы должны остановится и подумать.</w:t>
+      </w:r>
+    </w:p>
+    <w:p>
+      <w:pPr>
+        <w:spacing w:after="0" w:line="360" w:lineRule="auto"/>
+        <w:ind w:firstLine="709"/>
+        <w:jc w:val="both"/>
+        <w:rPr>
+          <w:rFonts w:ascii="Times New Roman" w:hAnsi="Times New Roman" w:cs="Times New Roman"/>
+          <w:sz w:val="28"/>
+          <w:szCs w:val="28"/>
+        </w:rPr>
+      </w:pPr>
+      <w:r>
+        <w:rPr>
+          <w:rFonts w:ascii="Times New Roman" w:hAnsi="Times New Roman" w:cs="Times New Roman"/>
+          <w:sz w:val="28"/>
+          <w:szCs w:val="28"/>
+        </w:rPr>
+        <w:t>Были испытуемые. И, судя по всему, препарат оказал на них положительное влияние.</w:t>
+      </w:r>
+    </w:p>
+    <w:p>
+      <w:pPr>
+        <w:spacing w:after="0" w:line="360" w:lineRule="auto"/>
+        <w:ind w:firstLine="709"/>
+        <w:jc w:val="both"/>
+        <w:rPr>
+          <w:rFonts w:ascii="Times New Roman" w:hAnsi="Times New Roman" w:cs="Times New Roman"/>
+          <w:sz w:val="28"/>
+          <w:szCs w:val="28"/>
+        </w:rPr>
+      </w:pPr>
+      <w:r>
+        <w:rPr>
+          <w:rFonts w:ascii="Times New Roman" w:hAnsi="Times New Roman" w:cs="Times New Roman"/>
+          <w:sz w:val="28"/>
+          <w:szCs w:val="28"/>
+        </w:rPr>
+        <w:t>Почему?</w:t>
+      </w:r>
+    </w:p>
+    <w:p>
+      <w:pPr>
+        <w:spacing w:after="0" w:line="360" w:lineRule="auto"/>
+        <w:ind w:firstLine="709"/>
+        <w:jc w:val="both"/>
+        <w:rPr>
+          <w:rFonts w:ascii="Times New Roman" w:hAnsi="Times New Roman" w:cs="Times New Roman"/>
+          <w:sz w:val="28"/>
+          <w:szCs w:val="28"/>
+        </w:rPr>
+      </w:pPr>
+      <w:r>
+        <w:rPr>
+          <w:rFonts w:ascii="Times New Roman" w:hAnsi="Times New Roman" w:cs="Times New Roman"/>
+          <w:sz w:val="28"/>
+          <w:szCs w:val="28"/>
+        </w:rPr>
+        <w:t>Очевидно, потому что лекарство действительно работает по назначению.</w:t>
+      </w:r>
+    </w:p>
+    <w:p>
+      <w:pPr>
+        <w:spacing w:after="0" w:line="360" w:lineRule="auto"/>
+        <w:ind w:firstLine="709"/>
+        <w:jc w:val="both"/>
+        <w:rPr>
+          <w:rFonts w:ascii="Times New Roman" w:hAnsi="Times New Roman" w:cs="Times New Roman"/>
+          <w:sz w:val="28"/>
+          <w:szCs w:val="28"/>
+        </w:rPr>
+      </w:pPr>
+      <w:r>
+        <w:rPr>
+          <w:rFonts w:ascii="Times New Roman" w:hAnsi="Times New Roman" w:cs="Times New Roman"/>
+          <w:sz w:val="28"/>
+          <w:szCs w:val="28"/>
+        </w:rPr>
+        <w:t xml:space="preserve">Потому что не получилось… нет, не так. Почему он превратил </w:t>
+      </w:r>
+      <w:proofErr w:type="spellStart"/>
+      <w:r>
+        <w:rPr>
+          <w:rFonts w:ascii="Times New Roman" w:hAnsi="Times New Roman" w:cs="Times New Roman"/>
+          <w:sz w:val="28"/>
+          <w:szCs w:val="28"/>
+        </w:rPr>
+        <w:t>Нормана</w:t>
+      </w:r>
+      <w:proofErr w:type="spellEnd"/>
+      <w:r>
+        <w:rPr>
+          <w:rFonts w:ascii="Times New Roman" w:hAnsi="Times New Roman" w:cs="Times New Roman"/>
+          <w:sz w:val="28"/>
+          <w:szCs w:val="28"/>
+        </w:rPr>
+        <w:t xml:space="preserve"> Осборна в гоблина в каноне (один из них в порядке?) …</w:t>
+      </w:r>
     </w:p>
     <w:p>
       <w:pPr>
@@ -1569,7 +1577,7 @@
 </file>
 
 <file path=customXml/itemProps1.xml><?xml version="1.0" encoding="utf-8"?>
-<ds:datastoreItem xmlns:ds="http://schemas.openxmlformats.org/officeDocument/2006/customXml" ds:itemID="{BACAFBDC-312B-4A9D-AD3F-6972A3A206F9}">
+<ds:datastoreItem xmlns:ds="http://schemas.openxmlformats.org/officeDocument/2006/customXml" ds:itemID="{0485E349-FB10-457C-960A-58FA458B835D}">
   <ds:schemaRefs>
     <ds:schemaRef ds:uri="http://schemas.openxmlformats.org/officeDocument/2006/bibliography"/>
   </ds:schemaRefs>

</xml_diff>

<commit_message>
Sending lb2 try 3
</commit_message>
<xml_diff>
--- a/LR2/33.docx
+++ b/LR2/33.docx
@@ -399,63 +399,7 @@
           <w:sz w:val="28"/>
           <w:szCs w:val="28"/>
         </w:rPr>
-        <w:t xml:space="preserve">Кстати, должен тебя поблагодарить, - улыбка отца почему-то </w:t>
-      </w:r>
-      <w:r>
-        <w:rPr>
-          <w:rFonts w:ascii="Times New Roman" w:hAnsi="Times New Roman" w:cs="Times New Roman"/>
-          <w:sz w:val="28"/>
-          <w:szCs w:val="28"/>
-        </w:rPr>
-        <w:t>напомни</w:t>
-      </w:r>
-      <w:r>
-        <w:rPr>
-          <w:rFonts w:ascii="Times New Roman" w:hAnsi="Times New Roman" w:cs="Times New Roman"/>
-          <w:sz w:val="28"/>
-          <w:szCs w:val="28"/>
-        </w:rPr>
-        <w:t xml:space="preserve">ла </w:t>
-      </w:r>
-      <w:r>
-        <w:rPr>
-          <w:rFonts w:ascii="Times New Roman" w:hAnsi="Times New Roman" w:cs="Times New Roman"/>
-          <w:sz w:val="28"/>
-          <w:szCs w:val="28"/>
-        </w:rPr>
-        <w:t>мне змей памятного острова. -</w:t>
-      </w:r>
-      <w:r>
-        <w:rPr>
-          <w:rFonts w:ascii="Times New Roman" w:hAnsi="Times New Roman" w:cs="Times New Roman"/>
-          <w:sz w:val="28"/>
-          <w:szCs w:val="28"/>
-        </w:rPr>
-        <w:t xml:space="preserve"> Если бы не ваша рекомендация, я бы не </w:t>
-      </w:r>
-      <w:r>
-        <w:rPr>
-          <w:rFonts w:ascii="Times New Roman" w:hAnsi="Times New Roman" w:cs="Times New Roman"/>
-          <w:sz w:val="28"/>
-          <w:szCs w:val="28"/>
-        </w:rPr>
-        <w:t>смог добиться таких впечатляющих</w:t>
-      </w:r>
-      <w:r>
-        <w:rPr>
-          <w:rFonts w:ascii="Times New Roman" w:hAnsi="Times New Roman" w:cs="Times New Roman"/>
-          <w:sz w:val="28"/>
-          <w:szCs w:val="28"/>
-        </w:rPr>
-        <w:t xml:space="preserve"> результатов.</w:t>
-      </w:r>
-      <w:r>
-        <w:rPr>
-          <w:rFonts w:ascii="Times New Roman" w:hAnsi="Times New Roman" w:cs="Times New Roman"/>
-          <w:sz w:val="28"/>
-          <w:szCs w:val="28"/>
-        </w:rPr>
-        <w:t xml:space="preserve"> </w:t>
+        <w:t>Кстати, должен тебя поблагодарить, - улыбка отца почему-то напомнила мне змей памятного острова. - Если бы не ваша рекомендация, я бы не смог добиться таких впечатляющих результатов.</w:t>
       </w:r>
     </w:p>
     <w:p>
@@ -756,432 +700,432 @@
         </w:rPr>
         <w:t xml:space="preserve"> НЕВЕРОЯТНЫЙ!</w:t>
       </w:r>
-    </w:p>
-    <w:p>
-      <w:pPr>
-        <w:spacing w:after="0" w:line="360" w:lineRule="auto"/>
-        <w:ind w:firstLine="709"/>
-        <w:jc w:val="both"/>
-        <w:rPr>
-          <w:rFonts w:ascii="Times New Roman" w:hAnsi="Times New Roman" w:cs="Times New Roman"/>
-          <w:sz w:val="28"/>
-          <w:szCs w:val="28"/>
-        </w:rPr>
-      </w:pPr>
-      <w:r>
-        <w:rPr>
-          <w:rFonts w:ascii="Times New Roman" w:hAnsi="Times New Roman" w:cs="Times New Roman"/>
-          <w:sz w:val="28"/>
-          <w:szCs w:val="28"/>
-        </w:rPr>
-        <w:t>Я сглотнул ком в горле, покосившись на отца:</w:t>
-      </w:r>
-    </w:p>
-    <w:p>
-      <w:pPr>
-        <w:spacing w:after="0" w:line="360" w:lineRule="auto"/>
-        <w:ind w:firstLine="709"/>
-        <w:jc w:val="both"/>
-        <w:rPr>
-          <w:rFonts w:ascii="Times New Roman" w:hAnsi="Times New Roman" w:cs="Times New Roman"/>
-          <w:sz w:val="28"/>
-          <w:szCs w:val="28"/>
-        </w:rPr>
-      </w:pPr>
-      <w:r>
-        <w:rPr>
-          <w:rFonts w:ascii="Times New Roman" w:hAnsi="Times New Roman" w:cs="Times New Roman"/>
-          <w:sz w:val="28"/>
-          <w:szCs w:val="28"/>
-        </w:rPr>
-        <w:t>Не понимаю тебя...</w:t>
-      </w:r>
-    </w:p>
-    <w:p>
-      <w:pPr>
-        <w:spacing w:after="0" w:line="360" w:lineRule="auto"/>
-        <w:ind w:firstLine="709"/>
-        <w:jc w:val="both"/>
-        <w:rPr>
-          <w:rFonts w:ascii="Times New Roman" w:hAnsi="Times New Roman" w:cs="Times New Roman"/>
-          <w:sz w:val="28"/>
-          <w:szCs w:val="28"/>
-        </w:rPr>
-      </w:pPr>
-      <w:r>
-        <w:rPr>
-          <w:rFonts w:ascii="Times New Roman" w:hAnsi="Times New Roman" w:cs="Times New Roman"/>
-          <w:sz w:val="28"/>
-          <w:szCs w:val="28"/>
-        </w:rPr>
-        <w:t>Вы ничего не понимаете...</w:t>
-      </w:r>
-      <w:r>
-        <w:rPr>
-          <w:rFonts w:ascii="Times New Roman" w:hAnsi="Times New Roman" w:cs="Times New Roman"/>
-          <w:sz w:val="28"/>
-          <w:szCs w:val="28"/>
-        </w:rPr>
-        <w:t xml:space="preserve"> Препарат </w:t>
-      </w:r>
-      <w:r>
-        <w:rPr>
-          <w:rFonts w:ascii="Times New Roman" w:hAnsi="Times New Roman" w:cs="Times New Roman"/>
-          <w:sz w:val="28"/>
-          <w:szCs w:val="28"/>
-        </w:rPr>
-        <w:t xml:space="preserve">не просто спас меня от болезни. </w:t>
-      </w:r>
-      <w:r>
-        <w:rPr>
-          <w:rFonts w:ascii="Times New Roman" w:hAnsi="Times New Roman" w:cs="Times New Roman"/>
-          <w:sz w:val="28"/>
-          <w:szCs w:val="28"/>
-        </w:rPr>
-        <w:t>Это сделало меня быстрее!</w:t>
-      </w:r>
-    </w:p>
-    <w:p>
-      <w:pPr>
-        <w:spacing w:after="0" w:line="360" w:lineRule="auto"/>
-        <w:ind w:firstLine="709"/>
-        <w:jc w:val="both"/>
-        <w:rPr>
-          <w:rFonts w:ascii="Times New Roman" w:hAnsi="Times New Roman" w:cs="Times New Roman"/>
-          <w:sz w:val="28"/>
-          <w:szCs w:val="28"/>
-        </w:rPr>
-      </w:pPr>
-      <w:r>
-        <w:rPr>
-          <w:rFonts w:ascii="Times New Roman" w:hAnsi="Times New Roman" w:cs="Times New Roman"/>
-          <w:sz w:val="28"/>
-          <w:szCs w:val="28"/>
-        </w:rPr>
-        <w:t xml:space="preserve">Острый кулак, просвистевший мимо моего уха, и который я едва схватил, даже когда поток </w:t>
-      </w:r>
-      <w:proofErr w:type="spellStart"/>
-      <w:r>
-        <w:rPr>
-          <w:rFonts w:ascii="Times New Roman" w:hAnsi="Times New Roman" w:cs="Times New Roman"/>
-          <w:sz w:val="28"/>
-          <w:szCs w:val="28"/>
-        </w:rPr>
-        <w:t>Ци</w:t>
-      </w:r>
-      <w:proofErr w:type="spellEnd"/>
-      <w:r>
-        <w:rPr>
-          <w:rFonts w:ascii="Times New Roman" w:hAnsi="Times New Roman" w:cs="Times New Roman"/>
-          <w:sz w:val="28"/>
-          <w:szCs w:val="28"/>
-        </w:rPr>
-        <w:t xml:space="preserve"> и</w:t>
-      </w:r>
-      <w:r>
-        <w:rPr>
-          <w:rFonts w:ascii="Times New Roman" w:hAnsi="Times New Roman" w:cs="Times New Roman"/>
-          <w:sz w:val="28"/>
-          <w:szCs w:val="28"/>
-        </w:rPr>
-        <w:t>нстинктивно высвободился в тело...</w:t>
-      </w:r>
-    </w:p>
-    <w:p>
-      <w:pPr>
-        <w:spacing w:after="0" w:line="360" w:lineRule="auto"/>
-        <w:ind w:firstLine="709"/>
-        <w:jc w:val="both"/>
-        <w:rPr>
-          <w:rFonts w:ascii="Times New Roman" w:hAnsi="Times New Roman" w:cs="Times New Roman"/>
-          <w:sz w:val="28"/>
-          <w:szCs w:val="28"/>
-        </w:rPr>
-      </w:pPr>
-      <w:r>
-        <w:rPr>
-          <w:rFonts w:ascii="Times New Roman" w:hAnsi="Times New Roman" w:cs="Times New Roman"/>
-          <w:sz w:val="28"/>
-          <w:szCs w:val="28"/>
-        </w:rPr>
-        <w:t>Сильнее!</w:t>
-      </w:r>
-    </w:p>
-    <w:p>
-      <w:pPr>
-        <w:spacing w:after="0" w:line="360" w:lineRule="auto"/>
-        <w:ind w:firstLine="709"/>
-        <w:jc w:val="both"/>
-        <w:rPr>
-          <w:rFonts w:ascii="Times New Roman" w:hAnsi="Times New Roman" w:cs="Times New Roman"/>
-          <w:sz w:val="28"/>
-          <w:szCs w:val="28"/>
-        </w:rPr>
-      </w:pPr>
-      <w:r>
-        <w:rPr>
-          <w:rFonts w:ascii="Times New Roman" w:hAnsi="Times New Roman" w:cs="Times New Roman"/>
-          <w:sz w:val="28"/>
-          <w:szCs w:val="28"/>
-        </w:rPr>
-        <w:t xml:space="preserve">Под ладонью </w:t>
-      </w:r>
-      <w:proofErr w:type="spellStart"/>
-      <w:r>
-        <w:rPr>
-          <w:rFonts w:ascii="Times New Roman" w:hAnsi="Times New Roman" w:cs="Times New Roman"/>
-          <w:sz w:val="28"/>
-          <w:szCs w:val="28"/>
-        </w:rPr>
-        <w:t>Нормана</w:t>
-      </w:r>
-      <w:proofErr w:type="spellEnd"/>
-      <w:r>
-        <w:rPr>
-          <w:rFonts w:ascii="Times New Roman" w:hAnsi="Times New Roman" w:cs="Times New Roman"/>
-          <w:sz w:val="28"/>
-          <w:szCs w:val="28"/>
-        </w:rPr>
-        <w:t xml:space="preserve"> край металлическ</w:t>
-      </w:r>
-      <w:r>
-        <w:rPr>
-          <w:rFonts w:ascii="Times New Roman" w:hAnsi="Times New Roman" w:cs="Times New Roman"/>
-          <w:sz w:val="28"/>
-          <w:szCs w:val="28"/>
-        </w:rPr>
-        <w:t>ого стола вдруг начал морщиться...</w:t>
-      </w:r>
-    </w:p>
-    <w:p>
-      <w:pPr>
-        <w:spacing w:after="0" w:line="360" w:lineRule="auto"/>
-        <w:ind w:firstLine="709"/>
-        <w:jc w:val="both"/>
-        <w:rPr>
-          <w:rFonts w:ascii="Times New Roman" w:hAnsi="Times New Roman" w:cs="Times New Roman"/>
-          <w:sz w:val="28"/>
-          <w:szCs w:val="28"/>
-        </w:rPr>
-      </w:pPr>
-      <w:r>
-        <w:rPr>
-          <w:rFonts w:ascii="Times New Roman" w:hAnsi="Times New Roman" w:cs="Times New Roman"/>
-          <w:sz w:val="28"/>
-          <w:szCs w:val="28"/>
-        </w:rPr>
-        <w:t>Умный! Отец к</w:t>
-      </w:r>
-      <w:r>
-        <w:rPr>
-          <w:rFonts w:ascii="Times New Roman" w:hAnsi="Times New Roman" w:cs="Times New Roman"/>
-          <w:sz w:val="28"/>
-          <w:szCs w:val="28"/>
-        </w:rPr>
-        <w:t>оснулся виска кончиком пальца. -</w:t>
-      </w:r>
-      <w:r>
-        <w:rPr>
-          <w:rFonts w:ascii="Times New Roman" w:hAnsi="Times New Roman" w:cs="Times New Roman"/>
-          <w:sz w:val="28"/>
-          <w:szCs w:val="28"/>
-        </w:rPr>
-        <w:t xml:space="preserve"> Я стал лучше видеть. Лучше услышат</w:t>
-      </w:r>
-      <w:r>
-        <w:rPr>
-          <w:rFonts w:ascii="Times New Roman" w:hAnsi="Times New Roman" w:cs="Times New Roman"/>
-          <w:sz w:val="28"/>
-          <w:szCs w:val="28"/>
-        </w:rPr>
-        <w:t xml:space="preserve">ь. Все мои чувства обострены! </w:t>
-      </w:r>
-      <w:proofErr w:type="gramStart"/>
-      <w:r>
-        <w:rPr>
-          <w:rFonts w:ascii="Times New Roman" w:hAnsi="Times New Roman" w:cs="Times New Roman"/>
-          <w:sz w:val="28"/>
-          <w:szCs w:val="28"/>
-        </w:rPr>
-        <w:t>Я...</w:t>
-      </w:r>
-      <w:proofErr w:type="gramEnd"/>
-      <w:r>
-        <w:rPr>
-          <w:rFonts w:ascii="Times New Roman" w:hAnsi="Times New Roman" w:cs="Times New Roman"/>
-          <w:sz w:val="28"/>
-          <w:szCs w:val="28"/>
-        </w:rPr>
-        <w:t xml:space="preserve"> почти как один из тех </w:t>
-      </w:r>
-      <w:proofErr w:type="spellStart"/>
-      <w:r>
-        <w:rPr>
-          <w:rFonts w:ascii="Times New Roman" w:hAnsi="Times New Roman" w:cs="Times New Roman"/>
-          <w:sz w:val="28"/>
-          <w:szCs w:val="28"/>
-        </w:rPr>
-        <w:t>супермута</w:t>
-      </w:r>
-      <w:r>
-        <w:rPr>
-          <w:rFonts w:ascii="Times New Roman" w:hAnsi="Times New Roman" w:cs="Times New Roman"/>
-          <w:sz w:val="28"/>
-          <w:szCs w:val="28"/>
-        </w:rPr>
-        <w:t>нтов</w:t>
-      </w:r>
-      <w:proofErr w:type="spellEnd"/>
-      <w:r>
-        <w:rPr>
-          <w:rFonts w:ascii="Times New Roman" w:hAnsi="Times New Roman" w:cs="Times New Roman"/>
-          <w:sz w:val="28"/>
-          <w:szCs w:val="28"/>
-        </w:rPr>
-        <w:t>...</w:t>
-      </w:r>
-    </w:p>
-    <w:p>
-      <w:pPr>
-        <w:spacing w:after="0" w:line="360" w:lineRule="auto"/>
-        <w:ind w:firstLine="709"/>
-        <w:jc w:val="both"/>
-        <w:rPr>
-          <w:rFonts w:ascii="Times New Roman" w:hAnsi="Times New Roman" w:cs="Times New Roman"/>
-          <w:sz w:val="28"/>
-          <w:szCs w:val="28"/>
-        </w:rPr>
-      </w:pPr>
-      <w:r>
-        <w:rPr>
-          <w:rFonts w:ascii="Times New Roman" w:hAnsi="Times New Roman" w:cs="Times New Roman"/>
-          <w:sz w:val="28"/>
-          <w:szCs w:val="28"/>
-        </w:rPr>
-        <w:t>Тревожный. Его смех действительно пугает.</w:t>
-      </w:r>
-    </w:p>
-    <w:p>
-      <w:pPr>
-        <w:spacing w:after="0" w:line="360" w:lineRule="auto"/>
-        <w:ind w:firstLine="709"/>
-        <w:jc w:val="both"/>
-        <w:rPr>
-          <w:rFonts w:ascii="Times New Roman" w:hAnsi="Times New Roman" w:cs="Times New Roman"/>
-          <w:sz w:val="28"/>
-          <w:szCs w:val="28"/>
-        </w:rPr>
-      </w:pPr>
-      <w:r>
-        <w:rPr>
-          <w:rFonts w:ascii="Times New Roman" w:hAnsi="Times New Roman" w:cs="Times New Roman"/>
-          <w:sz w:val="28"/>
-          <w:szCs w:val="28"/>
-        </w:rPr>
-        <w:t>...Или как...</w:t>
-      </w:r>
-      <w:r>
-        <w:rPr>
-          <w:rFonts w:ascii="Times New Roman" w:hAnsi="Times New Roman" w:cs="Times New Roman"/>
-          <w:sz w:val="28"/>
-          <w:szCs w:val="28"/>
-        </w:rPr>
-        <w:t xml:space="preserve"> Капитан Америка! Только лучшее!</w:t>
-      </w:r>
-    </w:p>
-    <w:p>
-      <w:pPr>
-        <w:spacing w:after="0" w:line="360" w:lineRule="auto"/>
-        <w:ind w:firstLine="709"/>
-        <w:jc w:val="both"/>
-        <w:rPr>
-          <w:rFonts w:ascii="Times New Roman" w:hAnsi="Times New Roman" w:cs="Times New Roman"/>
-          <w:sz w:val="28"/>
-          <w:szCs w:val="28"/>
-        </w:rPr>
-      </w:pPr>
-      <w:r>
-        <w:rPr>
-          <w:rFonts w:ascii="Times New Roman" w:hAnsi="Times New Roman" w:cs="Times New Roman"/>
-          <w:sz w:val="28"/>
-          <w:szCs w:val="28"/>
-        </w:rPr>
-        <w:t>Он снова рассмеялся. На этот раз тихо. Но от этого не становится менее страшно. Этот смех наверняка будет преследовать меня в кошмарах.</w:t>
-      </w:r>
-    </w:p>
-    <w:p>
-      <w:pPr>
-        <w:spacing w:after="0" w:line="360" w:lineRule="auto"/>
-        <w:ind w:firstLine="709"/>
-        <w:jc w:val="both"/>
-        <w:rPr>
-          <w:rFonts w:ascii="Times New Roman" w:hAnsi="Times New Roman" w:cs="Times New Roman"/>
-          <w:sz w:val="28"/>
-          <w:szCs w:val="28"/>
-        </w:rPr>
-      </w:pPr>
-      <w:r>
-        <w:rPr>
-          <w:rFonts w:ascii="Times New Roman" w:hAnsi="Times New Roman" w:cs="Times New Roman"/>
-          <w:sz w:val="28"/>
-          <w:szCs w:val="28"/>
-        </w:rPr>
-        <w:t>Кстати говоря, переход от</w:t>
-      </w:r>
-      <w:r>
-        <w:rPr>
-          <w:rFonts w:ascii="Times New Roman" w:hAnsi="Times New Roman" w:cs="Times New Roman"/>
-          <w:sz w:val="28"/>
-          <w:szCs w:val="28"/>
-        </w:rPr>
-        <w:t xml:space="preserve"> игривой веселости и самолюбования</w:t>
-      </w:r>
-      <w:r>
-        <w:rPr>
-          <w:rFonts w:ascii="Times New Roman" w:hAnsi="Times New Roman" w:cs="Times New Roman"/>
-          <w:sz w:val="28"/>
-          <w:szCs w:val="28"/>
-        </w:rPr>
-        <w:t xml:space="preserve"> к высокому профессионально</w:t>
-      </w:r>
-      <w:r>
-        <w:rPr>
-          <w:rFonts w:ascii="Times New Roman" w:hAnsi="Times New Roman" w:cs="Times New Roman"/>
-          <w:sz w:val="28"/>
-          <w:szCs w:val="28"/>
-        </w:rPr>
-        <w:t>му тону был резким, как хлыст. -</w:t>
-      </w:r>
-      <w:r>
-        <w:rPr>
-          <w:rFonts w:ascii="Times New Roman" w:hAnsi="Times New Roman" w:cs="Times New Roman"/>
-          <w:sz w:val="28"/>
-          <w:szCs w:val="28"/>
-        </w:rPr>
-        <w:t xml:space="preserve"> </w:t>
-      </w:r>
-      <w:r>
-        <w:rPr>
-          <w:rFonts w:ascii="Times New Roman" w:hAnsi="Times New Roman" w:cs="Times New Roman"/>
-          <w:sz w:val="28"/>
-          <w:szCs w:val="28"/>
-        </w:rPr>
-        <w:t>Знаешь, что самое прекрасное? На эту разработку уже есть покупатели! И они готовы платить МНОГО!</w:t>
-      </w:r>
-    </w:p>
-    <w:p>
-      <w:pPr>
-        <w:spacing w:after="0" w:line="360" w:lineRule="auto"/>
-        <w:ind w:firstLine="709"/>
-        <w:jc w:val="both"/>
-        <w:rPr>
-          <w:rFonts w:ascii="Times New Roman" w:hAnsi="Times New Roman" w:cs="Times New Roman"/>
-          <w:sz w:val="28"/>
-          <w:szCs w:val="28"/>
-        </w:rPr>
-      </w:pPr>
       <w:bookmarkStart w:id="0" w:name="_GoBack"/>
       <w:bookmarkEnd w:id="0"/>
+    </w:p>
+    <w:p>
+      <w:pPr>
+        <w:spacing w:after="0" w:line="360" w:lineRule="auto"/>
+        <w:ind w:firstLine="709"/>
+        <w:jc w:val="both"/>
+        <w:rPr>
+          <w:rFonts w:ascii="Times New Roman" w:hAnsi="Times New Roman" w:cs="Times New Roman"/>
+          <w:sz w:val="28"/>
+          <w:szCs w:val="28"/>
+        </w:rPr>
+      </w:pPr>
+      <w:r>
+        <w:rPr>
+          <w:rFonts w:ascii="Times New Roman" w:hAnsi="Times New Roman" w:cs="Times New Roman"/>
+          <w:sz w:val="28"/>
+          <w:szCs w:val="28"/>
+        </w:rPr>
+        <w:t>Я сглотнул ком в горле, покосившись на отца:</w:t>
+      </w:r>
+    </w:p>
+    <w:p>
+      <w:pPr>
+        <w:spacing w:after="0" w:line="360" w:lineRule="auto"/>
+        <w:ind w:firstLine="709"/>
+        <w:jc w:val="both"/>
+        <w:rPr>
+          <w:rFonts w:ascii="Times New Roman" w:hAnsi="Times New Roman" w:cs="Times New Roman"/>
+          <w:sz w:val="28"/>
+          <w:szCs w:val="28"/>
+        </w:rPr>
+      </w:pPr>
+      <w:r>
+        <w:rPr>
+          <w:rFonts w:ascii="Times New Roman" w:hAnsi="Times New Roman" w:cs="Times New Roman"/>
+          <w:sz w:val="28"/>
+          <w:szCs w:val="28"/>
+        </w:rPr>
+        <w:t>Не понимаю тебя...</w:t>
+      </w:r>
+    </w:p>
+    <w:p>
+      <w:pPr>
+        <w:spacing w:after="0" w:line="360" w:lineRule="auto"/>
+        <w:ind w:firstLine="709"/>
+        <w:jc w:val="both"/>
+        <w:rPr>
+          <w:rFonts w:ascii="Times New Roman" w:hAnsi="Times New Roman" w:cs="Times New Roman"/>
+          <w:sz w:val="28"/>
+          <w:szCs w:val="28"/>
+        </w:rPr>
+      </w:pPr>
+      <w:r>
+        <w:rPr>
+          <w:rFonts w:ascii="Times New Roman" w:hAnsi="Times New Roman" w:cs="Times New Roman"/>
+          <w:sz w:val="28"/>
+          <w:szCs w:val="28"/>
+        </w:rPr>
+        <w:t>Вы ничего не понимаете...</w:t>
+      </w:r>
+      <w:r>
+        <w:rPr>
+          <w:rFonts w:ascii="Times New Roman" w:hAnsi="Times New Roman" w:cs="Times New Roman"/>
+          <w:sz w:val="28"/>
+          <w:szCs w:val="28"/>
+        </w:rPr>
+        <w:t xml:space="preserve"> Препарат </w:t>
+      </w:r>
+      <w:r>
+        <w:rPr>
+          <w:rFonts w:ascii="Times New Roman" w:hAnsi="Times New Roman" w:cs="Times New Roman"/>
+          <w:sz w:val="28"/>
+          <w:szCs w:val="28"/>
+        </w:rPr>
+        <w:t xml:space="preserve">не просто спас меня от болезни. </w:t>
+      </w:r>
+      <w:r>
+        <w:rPr>
+          <w:rFonts w:ascii="Times New Roman" w:hAnsi="Times New Roman" w:cs="Times New Roman"/>
+          <w:sz w:val="28"/>
+          <w:szCs w:val="28"/>
+        </w:rPr>
+        <w:t>Это сделало меня быстрее!</w:t>
+      </w:r>
+    </w:p>
+    <w:p>
+      <w:pPr>
+        <w:spacing w:after="0" w:line="360" w:lineRule="auto"/>
+        <w:ind w:firstLine="709"/>
+        <w:jc w:val="both"/>
+        <w:rPr>
+          <w:rFonts w:ascii="Times New Roman" w:hAnsi="Times New Roman" w:cs="Times New Roman"/>
+          <w:sz w:val="28"/>
+          <w:szCs w:val="28"/>
+        </w:rPr>
+      </w:pPr>
+      <w:r>
+        <w:rPr>
+          <w:rFonts w:ascii="Times New Roman" w:hAnsi="Times New Roman" w:cs="Times New Roman"/>
+          <w:sz w:val="28"/>
+          <w:szCs w:val="28"/>
+        </w:rPr>
+        <w:t xml:space="preserve">Острый кулак, просвистевший мимо моего уха, и который я едва схватил, даже когда поток </w:t>
+      </w:r>
+      <w:proofErr w:type="spellStart"/>
+      <w:r>
+        <w:rPr>
+          <w:rFonts w:ascii="Times New Roman" w:hAnsi="Times New Roman" w:cs="Times New Roman"/>
+          <w:sz w:val="28"/>
+          <w:szCs w:val="28"/>
+        </w:rPr>
+        <w:t>Ци</w:t>
+      </w:r>
+      <w:proofErr w:type="spellEnd"/>
+      <w:r>
+        <w:rPr>
+          <w:rFonts w:ascii="Times New Roman" w:hAnsi="Times New Roman" w:cs="Times New Roman"/>
+          <w:sz w:val="28"/>
+          <w:szCs w:val="28"/>
+        </w:rPr>
+        <w:t xml:space="preserve"> и</w:t>
+      </w:r>
+      <w:r>
+        <w:rPr>
+          <w:rFonts w:ascii="Times New Roman" w:hAnsi="Times New Roman" w:cs="Times New Roman"/>
+          <w:sz w:val="28"/>
+          <w:szCs w:val="28"/>
+        </w:rPr>
+        <w:t>нстинктивно высвободился в тело...</w:t>
+      </w:r>
+    </w:p>
+    <w:p>
+      <w:pPr>
+        <w:spacing w:after="0" w:line="360" w:lineRule="auto"/>
+        <w:ind w:firstLine="709"/>
+        <w:jc w:val="both"/>
+        <w:rPr>
+          <w:rFonts w:ascii="Times New Roman" w:hAnsi="Times New Roman" w:cs="Times New Roman"/>
+          <w:sz w:val="28"/>
+          <w:szCs w:val="28"/>
+        </w:rPr>
+      </w:pPr>
+      <w:r>
+        <w:rPr>
+          <w:rFonts w:ascii="Times New Roman" w:hAnsi="Times New Roman" w:cs="Times New Roman"/>
+          <w:sz w:val="28"/>
+          <w:szCs w:val="28"/>
+        </w:rPr>
+        <w:t>Сильнее!</w:t>
+      </w:r>
+    </w:p>
+    <w:p>
+      <w:pPr>
+        <w:spacing w:after="0" w:line="360" w:lineRule="auto"/>
+        <w:ind w:firstLine="709"/>
+        <w:jc w:val="both"/>
+        <w:rPr>
+          <w:rFonts w:ascii="Times New Roman" w:hAnsi="Times New Roman" w:cs="Times New Roman"/>
+          <w:sz w:val="28"/>
+          <w:szCs w:val="28"/>
+        </w:rPr>
+      </w:pPr>
+      <w:r>
+        <w:rPr>
+          <w:rFonts w:ascii="Times New Roman" w:hAnsi="Times New Roman" w:cs="Times New Roman"/>
+          <w:sz w:val="28"/>
+          <w:szCs w:val="28"/>
+        </w:rPr>
+        <w:t xml:space="preserve">Под ладонью </w:t>
+      </w:r>
+      <w:proofErr w:type="spellStart"/>
+      <w:r>
+        <w:rPr>
+          <w:rFonts w:ascii="Times New Roman" w:hAnsi="Times New Roman" w:cs="Times New Roman"/>
+          <w:sz w:val="28"/>
+          <w:szCs w:val="28"/>
+        </w:rPr>
+        <w:t>Нормана</w:t>
+      </w:r>
+      <w:proofErr w:type="spellEnd"/>
+      <w:r>
+        <w:rPr>
+          <w:rFonts w:ascii="Times New Roman" w:hAnsi="Times New Roman" w:cs="Times New Roman"/>
+          <w:sz w:val="28"/>
+          <w:szCs w:val="28"/>
+        </w:rPr>
+        <w:t xml:space="preserve"> край металлическ</w:t>
+      </w:r>
+      <w:r>
+        <w:rPr>
+          <w:rFonts w:ascii="Times New Roman" w:hAnsi="Times New Roman" w:cs="Times New Roman"/>
+          <w:sz w:val="28"/>
+          <w:szCs w:val="28"/>
+        </w:rPr>
+        <w:t>ого стола вдруг начал морщиться...</w:t>
+      </w:r>
+    </w:p>
+    <w:p>
+      <w:pPr>
+        <w:spacing w:after="0" w:line="360" w:lineRule="auto"/>
+        <w:ind w:firstLine="709"/>
+        <w:jc w:val="both"/>
+        <w:rPr>
+          <w:rFonts w:ascii="Times New Roman" w:hAnsi="Times New Roman" w:cs="Times New Roman"/>
+          <w:sz w:val="28"/>
+          <w:szCs w:val="28"/>
+        </w:rPr>
+      </w:pPr>
+      <w:r>
+        <w:rPr>
+          <w:rFonts w:ascii="Times New Roman" w:hAnsi="Times New Roman" w:cs="Times New Roman"/>
+          <w:sz w:val="28"/>
+          <w:szCs w:val="28"/>
+        </w:rPr>
+        <w:t>Умный! Отец к</w:t>
+      </w:r>
+      <w:r>
+        <w:rPr>
+          <w:rFonts w:ascii="Times New Roman" w:hAnsi="Times New Roman" w:cs="Times New Roman"/>
+          <w:sz w:val="28"/>
+          <w:szCs w:val="28"/>
+        </w:rPr>
+        <w:t>оснулся виска кончиком пальца. -</w:t>
+      </w:r>
+      <w:r>
+        <w:rPr>
+          <w:rFonts w:ascii="Times New Roman" w:hAnsi="Times New Roman" w:cs="Times New Roman"/>
+          <w:sz w:val="28"/>
+          <w:szCs w:val="28"/>
+        </w:rPr>
+        <w:t xml:space="preserve"> Я стал лучше видеть. Лучше услышат</w:t>
+      </w:r>
+      <w:r>
+        <w:rPr>
+          <w:rFonts w:ascii="Times New Roman" w:hAnsi="Times New Roman" w:cs="Times New Roman"/>
+          <w:sz w:val="28"/>
+          <w:szCs w:val="28"/>
+        </w:rPr>
+        <w:t xml:space="preserve">ь. Все мои чувства обострены! </w:t>
+      </w:r>
+      <w:proofErr w:type="gramStart"/>
+      <w:r>
+        <w:rPr>
+          <w:rFonts w:ascii="Times New Roman" w:hAnsi="Times New Roman" w:cs="Times New Roman"/>
+          <w:sz w:val="28"/>
+          <w:szCs w:val="28"/>
+        </w:rPr>
+        <w:t>Я...</w:t>
+      </w:r>
+      <w:proofErr w:type="gramEnd"/>
+      <w:r>
+        <w:rPr>
+          <w:rFonts w:ascii="Times New Roman" w:hAnsi="Times New Roman" w:cs="Times New Roman"/>
+          <w:sz w:val="28"/>
+          <w:szCs w:val="28"/>
+        </w:rPr>
+        <w:t xml:space="preserve"> почти как один из тех </w:t>
+      </w:r>
+      <w:proofErr w:type="spellStart"/>
+      <w:r>
+        <w:rPr>
+          <w:rFonts w:ascii="Times New Roman" w:hAnsi="Times New Roman" w:cs="Times New Roman"/>
+          <w:sz w:val="28"/>
+          <w:szCs w:val="28"/>
+        </w:rPr>
+        <w:t>супермута</w:t>
+      </w:r>
+      <w:r>
+        <w:rPr>
+          <w:rFonts w:ascii="Times New Roman" w:hAnsi="Times New Roman" w:cs="Times New Roman"/>
+          <w:sz w:val="28"/>
+          <w:szCs w:val="28"/>
+        </w:rPr>
+        <w:t>нтов</w:t>
+      </w:r>
+      <w:proofErr w:type="spellEnd"/>
+      <w:r>
+        <w:rPr>
+          <w:rFonts w:ascii="Times New Roman" w:hAnsi="Times New Roman" w:cs="Times New Roman"/>
+          <w:sz w:val="28"/>
+          <w:szCs w:val="28"/>
+        </w:rPr>
+        <w:t>...</w:t>
+      </w:r>
+    </w:p>
+    <w:p>
+      <w:pPr>
+        <w:spacing w:after="0" w:line="360" w:lineRule="auto"/>
+        <w:ind w:firstLine="709"/>
+        <w:jc w:val="both"/>
+        <w:rPr>
+          <w:rFonts w:ascii="Times New Roman" w:hAnsi="Times New Roman" w:cs="Times New Roman"/>
+          <w:sz w:val="28"/>
+          <w:szCs w:val="28"/>
+        </w:rPr>
+      </w:pPr>
+      <w:r>
+        <w:rPr>
+          <w:rFonts w:ascii="Times New Roman" w:hAnsi="Times New Roman" w:cs="Times New Roman"/>
+          <w:sz w:val="28"/>
+          <w:szCs w:val="28"/>
+        </w:rPr>
+        <w:t>Тревожный. Его смех действительно пугает.</w:t>
+      </w:r>
+    </w:p>
+    <w:p>
+      <w:pPr>
+        <w:spacing w:after="0" w:line="360" w:lineRule="auto"/>
+        <w:ind w:firstLine="709"/>
+        <w:jc w:val="both"/>
+        <w:rPr>
+          <w:rFonts w:ascii="Times New Roman" w:hAnsi="Times New Roman" w:cs="Times New Roman"/>
+          <w:sz w:val="28"/>
+          <w:szCs w:val="28"/>
+        </w:rPr>
+      </w:pPr>
+      <w:r>
+        <w:rPr>
+          <w:rFonts w:ascii="Times New Roman" w:hAnsi="Times New Roman" w:cs="Times New Roman"/>
+          <w:sz w:val="28"/>
+          <w:szCs w:val="28"/>
+        </w:rPr>
+        <w:t>...Или как...</w:t>
+      </w:r>
+      <w:r>
+        <w:rPr>
+          <w:rFonts w:ascii="Times New Roman" w:hAnsi="Times New Roman" w:cs="Times New Roman"/>
+          <w:sz w:val="28"/>
+          <w:szCs w:val="28"/>
+        </w:rPr>
+        <w:t xml:space="preserve"> Капитан Америка! Только лучшее!</w:t>
+      </w:r>
+    </w:p>
+    <w:p>
+      <w:pPr>
+        <w:spacing w:after="0" w:line="360" w:lineRule="auto"/>
+        <w:ind w:firstLine="709"/>
+        <w:jc w:val="both"/>
+        <w:rPr>
+          <w:rFonts w:ascii="Times New Roman" w:hAnsi="Times New Roman" w:cs="Times New Roman"/>
+          <w:sz w:val="28"/>
+          <w:szCs w:val="28"/>
+        </w:rPr>
+      </w:pPr>
+      <w:r>
+        <w:rPr>
+          <w:rFonts w:ascii="Times New Roman" w:hAnsi="Times New Roman" w:cs="Times New Roman"/>
+          <w:sz w:val="28"/>
+          <w:szCs w:val="28"/>
+        </w:rPr>
+        <w:t>Он снова рассмеялся. На этот раз тихо. Но от этого не становится менее страшно. Этот смех наверняка будет преследовать меня в кошмарах.</w:t>
+      </w:r>
+    </w:p>
+    <w:p>
+      <w:pPr>
+        <w:spacing w:after="0" w:line="360" w:lineRule="auto"/>
+        <w:ind w:firstLine="709"/>
+        <w:jc w:val="both"/>
+        <w:rPr>
+          <w:rFonts w:ascii="Times New Roman" w:hAnsi="Times New Roman" w:cs="Times New Roman"/>
+          <w:sz w:val="28"/>
+          <w:szCs w:val="28"/>
+        </w:rPr>
+      </w:pPr>
+      <w:r>
+        <w:rPr>
+          <w:rFonts w:ascii="Times New Roman" w:hAnsi="Times New Roman" w:cs="Times New Roman"/>
+          <w:sz w:val="28"/>
+          <w:szCs w:val="28"/>
+        </w:rPr>
+        <w:t>Кстати говоря, переход от</w:t>
+      </w:r>
+      <w:r>
+        <w:rPr>
+          <w:rFonts w:ascii="Times New Roman" w:hAnsi="Times New Roman" w:cs="Times New Roman"/>
+          <w:sz w:val="28"/>
+          <w:szCs w:val="28"/>
+        </w:rPr>
+        <w:t xml:space="preserve"> игривой веселости и самолюбования</w:t>
+      </w:r>
+      <w:r>
+        <w:rPr>
+          <w:rFonts w:ascii="Times New Roman" w:hAnsi="Times New Roman" w:cs="Times New Roman"/>
+          <w:sz w:val="28"/>
+          <w:szCs w:val="28"/>
+        </w:rPr>
+        <w:t xml:space="preserve"> к высокому профессионально</w:t>
+      </w:r>
+      <w:r>
+        <w:rPr>
+          <w:rFonts w:ascii="Times New Roman" w:hAnsi="Times New Roman" w:cs="Times New Roman"/>
+          <w:sz w:val="28"/>
+          <w:szCs w:val="28"/>
+        </w:rPr>
+        <w:t>му тону был резким, как хлыст. -</w:t>
+      </w:r>
+      <w:r>
+        <w:rPr>
+          <w:rFonts w:ascii="Times New Roman" w:hAnsi="Times New Roman" w:cs="Times New Roman"/>
+          <w:sz w:val="28"/>
+          <w:szCs w:val="28"/>
+        </w:rPr>
+        <w:t xml:space="preserve"> </w:t>
+      </w:r>
+      <w:r>
+        <w:rPr>
+          <w:rFonts w:ascii="Times New Roman" w:hAnsi="Times New Roman" w:cs="Times New Roman"/>
+          <w:sz w:val="28"/>
+          <w:szCs w:val="28"/>
+        </w:rPr>
+        <w:t>Знаешь, что самое прекрасное? На эту разработку уже есть покупатели! И они готовы платить МНОГО!</w:t>
+      </w:r>
+    </w:p>
+    <w:p>
+      <w:pPr>
+        <w:spacing w:after="0" w:line="360" w:lineRule="auto"/>
+        <w:ind w:firstLine="709"/>
+        <w:jc w:val="both"/>
+        <w:rPr>
+          <w:rFonts w:ascii="Times New Roman" w:hAnsi="Times New Roman" w:cs="Times New Roman"/>
+          <w:sz w:val="28"/>
+          <w:szCs w:val="28"/>
+        </w:rPr>
+      </w:pPr>
       <w:r>
         <w:rPr>
           <w:rFonts w:ascii="Times New Roman" w:hAnsi="Times New Roman" w:cs="Times New Roman"/>
@@ -1891,7 +1835,7 @@
 </file>
 
 <file path=customXml/itemProps1.xml><?xml version="1.0" encoding="utf-8"?>
-<ds:datastoreItem xmlns:ds="http://schemas.openxmlformats.org/officeDocument/2006/customXml" ds:itemID="{06DF611E-57F2-497F-BE82-6C631B4507C8}">
+<ds:datastoreItem xmlns:ds="http://schemas.openxmlformats.org/officeDocument/2006/customXml" ds:itemID="{2156C657-B53A-4441-8710-64FC9E0CFC6C}">
   <ds:schemaRefs>
     <ds:schemaRef ds:uri="http://schemas.openxmlformats.org/officeDocument/2006/bibliography"/>
   </ds:schemaRefs>

</xml_diff>